<commit_message>
Fixed spelling, grammar; added screenshots
</commit_message>
<xml_diff>
--- a/Project Report.docx
+++ b/Project Report.docx
@@ -68,11 +68,14 @@
         </w:numPr>
       </w:pPr>
       <w:r>
-        <w:t xml:space="preserve">Records key typing of the </w:t>
+        <w:t xml:space="preserve">Records </w:t>
       </w:r>
       <w:r>
         <w:t>victim</w:t>
       </w:r>
+      <w:r>
+        <w:t>’s keystrokes</w:t>
+      </w:r>
     </w:p>
     <w:p>
       <w:pPr>
@@ -104,10 +107,7 @@
         <w:t xml:space="preserve">Records what program the </w:t>
       </w:r>
       <w:r>
-        <w:t>victim’s</w:t>
-      </w:r>
-      <w:r>
-        <w:t xml:space="preserve"> </w:t>
+        <w:t xml:space="preserve">victim </w:t>
       </w:r>
       <w:r>
         <w:t>is using</w:t>
@@ -122,7 +122,13 @@
         </w:numPr>
       </w:pPr>
       <w:r>
-        <w:t>Sends the key and screen captures to the attacker’s email</w:t>
+        <w:t>Sends the key</w:t>
+      </w:r>
+      <w:r>
+        <w:t>strokes</w:t>
+      </w:r>
+      <w:r>
+        <w:t xml:space="preserve"> and screen captures to the attacker’s email</w:t>
       </w:r>
     </w:p>
     <w:p>
@@ -210,22 +216,12 @@
           <w:numId w:val="1"/>
         </w:numPr>
       </w:pPr>
-      <w:proofErr w:type="spellStart"/>
-      <w:r>
-        <w:t>Key_logger</w:t>
-      </w:r>
-      <w:proofErr w:type="spellEnd"/>
-      <w:r>
-        <w:t xml:space="preserve"> gets activated either by clicking on the </w:t>
-      </w:r>
-      <w:proofErr w:type="spellStart"/>
-      <w:r>
-        <w:t>py</w:t>
+      <w:r>
+        <w:t>Key_logger gets activated either by clicking on the py</w:t>
       </w:r>
       <w:r>
         <w:t>w</w:t>
       </w:r>
-      <w:proofErr w:type="spellEnd"/>
       <w:r>
         <w:t xml:space="preserve"> file or by </w:t>
       </w:r>
@@ -248,18 +244,16 @@
         </w:numPr>
       </w:pPr>
       <w:r>
-        <w:t xml:space="preserve">The </w:t>
-      </w:r>
-      <w:proofErr w:type="spellStart"/>
-      <w:r>
-        <w:t>Key_logger.py</w:t>
+        <w:t>The Key_logger.py</w:t>
       </w:r>
       <w:r>
         <w:t>w</w:t>
       </w:r>
-      <w:proofErr w:type="spellEnd"/>
-      <w:r>
-        <w:t xml:space="preserve"> runs in the background and periodically sends emails to the keylogger email</w:t>
+      <w:r>
+        <w:t xml:space="preserve"> runs in the background and periodically sends emails to the email</w:t>
+      </w:r>
+      <w:r>
+        <w:t xml:space="preserve"> address set up for it</w:t>
       </w:r>
     </w:p>
     <w:p>
@@ -271,26 +265,14 @@
         </w:numPr>
       </w:pPr>
       <w:r>
-        <w:t xml:space="preserve">Keys logged with </w:t>
-      </w:r>
-      <w:proofErr w:type="spellStart"/>
-      <w:r>
-        <w:t>on_press</w:t>
-      </w:r>
-      <w:proofErr w:type="spellEnd"/>
-      <w:r>
-        <w:t xml:space="preserve"> function and emailed with </w:t>
-      </w:r>
-      <w:proofErr w:type="spellStart"/>
-      <w:proofErr w:type="gramStart"/>
-      <w:r>
-        <w:t>smtplib.SMTP</w:t>
-      </w:r>
-      <w:proofErr w:type="gramEnd"/>
-      <w:r>
-        <w:t>_SSL</w:t>
-      </w:r>
-      <w:proofErr w:type="spellEnd"/>
+        <w:t xml:space="preserve">Keys </w:t>
+      </w:r>
+      <w:r>
+        <w:t xml:space="preserve">are </w:t>
+      </w:r>
+      <w:r>
+        <w:t>logged with on_press function and emailed with smtplib.SMTP_SSL</w:t>
+      </w:r>
     </w:p>
     <w:p>
       <w:pPr>
@@ -301,7 +283,19 @@
         </w:numPr>
       </w:pPr>
       <w:r>
-        <w:t>Emails made readable by removing ‘’ and implementing a way to account for spaces and backspaces</w:t>
+        <w:t>Logged keystrokes are</w:t>
+      </w:r>
+      <w:r>
+        <w:t xml:space="preserve"> made readable by removing ‘</w:t>
+      </w:r>
+      <w:r>
+        <w:t>Key.</w:t>
+      </w:r>
+      <w:r>
+        <w:t>’ and implementing a way to account for spaces and backspaces</w:t>
+      </w:r>
+      <w:r>
+        <w:t>, and by enclosing special keys in brackets</w:t>
       </w:r>
     </w:p>
     <w:p>
@@ -332,13 +326,17 @@
       <w:r>
         <w:t xml:space="preserve">Implemented with python version 3.9 using </w:t>
       </w:r>
-      <w:proofErr w:type="spellStart"/>
-      <w:r>
-        <w:t>pynput</w:t>
-      </w:r>
-      <w:proofErr w:type="spellEnd"/>
-      <w:r>
-        <w:t xml:space="preserve"> library functions</w:t>
+      <w:r>
+        <w:t>smtplib</w:t>
+      </w:r>
+      <w:r>
+        <w:t xml:space="preserve"> and </w:t>
+      </w:r>
+      <w:r>
+        <w:t>pynput librar</w:t>
+      </w:r>
+      <w:r>
+        <w:t>ies</w:t>
       </w:r>
     </w:p>
     <w:p>
@@ -349,11 +347,15 @@
           <w:numId w:val="1"/>
         </w:numPr>
       </w:pPr>
-      <w:proofErr w:type="spellStart"/>
-      <w:r>
-        <w:t>pyw</w:t>
-      </w:r>
-      <w:proofErr w:type="spellEnd"/>
+      <w:r>
+        <w:t>The .p</w:t>
+      </w:r>
+      <w:r>
+        <w:t>yw</w:t>
+      </w:r>
+      <w:r>
+        <w:t xml:space="preserve"> extension is used instead of .py</w:t>
+      </w:r>
       <w:r>
         <w:t xml:space="preserve"> to hide</w:t>
       </w:r>
@@ -370,18 +372,31 @@
         </w:numPr>
       </w:pPr>
       <w:r>
-        <w:t xml:space="preserve">if the normal </w:t>
-      </w:r>
-      <w:proofErr w:type="spellStart"/>
-      <w:r>
-        <w:t>py</w:t>
-      </w:r>
-      <w:proofErr w:type="spellEnd"/>
-      <w:r>
-        <w:t xml:space="preserve"> used for the python program then a message of the program running will be shown to the </w:t>
-      </w:r>
-      <w:r>
-        <w:t>victim</w:t>
+        <w:t xml:space="preserve">If </w:t>
+      </w:r>
+      <w:r>
+        <w:t xml:space="preserve">the normal </w:t>
+      </w:r>
+      <w:r>
+        <w:t>.</w:t>
+      </w:r>
+      <w:r>
+        <w:t xml:space="preserve">py </w:t>
+      </w:r>
+      <w:r>
+        <w:t xml:space="preserve">extension was </w:t>
+      </w:r>
+      <w:r>
+        <w:t>used</w:t>
+      </w:r>
+      <w:r>
+        <w:t>,</w:t>
+      </w:r>
+      <w:r>
+        <w:t xml:space="preserve"> then </w:t>
+      </w:r>
+      <w:r>
+        <w:t>a window would display, alerting the user to the program’s existence</w:t>
       </w:r>
     </w:p>
     <w:p>
@@ -393,7 +408,13 @@
         </w:numPr>
       </w:pPr>
       <w:r>
-        <w:t xml:space="preserve">Our logger records the users’ </w:t>
+        <w:t xml:space="preserve">Our logger records the </w:t>
+      </w:r>
+      <w:r>
+        <w:t>victim’s</w:t>
+      </w:r>
+      <w:r>
+        <w:t xml:space="preserve"> </w:t>
       </w:r>
       <w:r>
         <w:t>keystrokes</w:t>
@@ -408,13 +429,25 @@
         </w:numPr>
       </w:pPr>
       <w:r>
-        <w:t>works w</w:t>
+        <w:t>W</w:t>
+      </w:r>
+      <w:r>
+        <w:t>orks w</w:t>
       </w:r>
       <w:r>
         <w:t>ith</w:t>
       </w:r>
       <w:r>
-        <w:t xml:space="preserve"> on-screen keyboard</w:t>
+        <w:t xml:space="preserve"> </w:t>
+      </w:r>
+      <w:r>
+        <w:t xml:space="preserve">QWERTY layout keyboards and Windows </w:t>
+      </w:r>
+      <w:r>
+        <w:t>on-screen keyboard</w:t>
+      </w:r>
+      <w:r>
+        <w:t>; Untested on others</w:t>
       </w:r>
     </w:p>
     <w:p>
@@ -450,7 +483,19 @@
         </w:numPr>
       </w:pPr>
       <w:r>
-        <w:t>The attacker obtains this information through email and the key logger periodically sends the information it has captured</w:t>
+        <w:t xml:space="preserve">The attacker obtains </w:t>
+      </w:r>
+      <w:r>
+        <w:t>keystrokes and screenshots</w:t>
+      </w:r>
+      <w:r>
+        <w:t xml:space="preserve"> through email </w:t>
+      </w:r>
+      <w:r>
+        <w:t xml:space="preserve">– </w:t>
+      </w:r>
+      <w:r>
+        <w:t>the keylogger periodically sends the information it has captured</w:t>
       </w:r>
       <w:r>
         <w:t xml:space="preserve"> </w:t>
@@ -465,13 +510,7 @@
         </w:numPr>
       </w:pPr>
       <w:r>
-        <w:t xml:space="preserve">Also Created a launch.bat file that can be attached to the </w:t>
-      </w:r>
-      <w:r>
-        <w:t>victim’s</w:t>
-      </w:r>
-      <w:r>
-        <w:t xml:space="preserve"> internet </w:t>
+        <w:t xml:space="preserve">Also Created a launch.bat file that can be attached to the victim’s internet </w:t>
       </w:r>
       <w:r>
         <w:t>explorer</w:t>
@@ -492,13 +531,43 @@
         </w:numPr>
       </w:pPr>
       <w:r>
-        <w:t xml:space="preserve">This would launch both the logger and internet explorer when the </w:t>
-      </w:r>
-      <w:r>
-        <w:t>victim</w:t>
-      </w:r>
-      <w:r>
-        <w:t xml:space="preserve"> selects the internet explorer short cut</w:t>
+        <w:t>This would launch both the logger and</w:t>
+      </w:r>
+      <w:r>
+        <w:t xml:space="preserve"> the trusted program</w:t>
+      </w:r>
+      <w:r>
+        <w:t xml:space="preserve"> </w:t>
+      </w:r>
+      <w:r>
+        <w:t>I</w:t>
+      </w:r>
+      <w:r>
+        <w:t xml:space="preserve">nternet </w:t>
+      </w:r>
+      <w:r>
+        <w:t>E</w:t>
+      </w:r>
+      <w:r>
+        <w:t>xplorer when</w:t>
+      </w:r>
+      <w:r>
+        <w:t>ever</w:t>
+      </w:r>
+      <w:r>
+        <w:t xml:space="preserve"> the victim selects the </w:t>
+      </w:r>
+      <w:r>
+        <w:t>I</w:t>
+      </w:r>
+      <w:r>
+        <w:t xml:space="preserve">nternet </w:t>
+      </w:r>
+      <w:r>
+        <w:t>E</w:t>
+      </w:r>
+      <w:r>
+        <w:t>xplorer shortcut</w:t>
       </w:r>
     </w:p>
     <w:p>
@@ -533,7 +602,6 @@
           <w:bCs/>
           <w:u w:val="single"/>
         </w:rPr>
-        <w:lastRenderedPageBreak/>
         <w:t>Output</w:t>
       </w:r>
     </w:p>
@@ -550,13 +618,80 @@
           <w:noProof/>
         </w:rPr>
         <w:drawing>
-          <wp:anchor distT="0" distB="0" distL="114300" distR="114300" simplePos="0" relativeHeight="251658240" behindDoc="0" locked="0" layoutInCell="1" allowOverlap="1" wp14:anchorId="213AC961" wp14:editId="6EF961BB">
+          <wp:anchor distT="0" distB="0" distL="114300" distR="114300" simplePos="0" relativeHeight="251659264" behindDoc="0" locked="0" layoutInCell="1" allowOverlap="1" wp14:anchorId="6C3E7131" wp14:editId="067602D1">
+            <wp:simplePos x="0" y="0"/>
+            <wp:positionH relativeFrom="margin">
+              <wp:posOffset>782955</wp:posOffset>
+            </wp:positionH>
+            <wp:positionV relativeFrom="paragraph">
+              <wp:posOffset>2362200</wp:posOffset>
+            </wp:positionV>
+            <wp:extent cx="5417820" cy="2369820"/>
+            <wp:effectExtent l="0" t="0" r="0" b="0"/>
+            <wp:wrapTopAndBottom/>
+            <wp:docPr id="2" name="Picture 2"/>
+            <wp:cNvGraphicFramePr>
+              <a:graphicFrameLocks xmlns:a="http://schemas.openxmlformats.org/drawingml/2006/main" noChangeAspect="1"/>
+            </wp:cNvGraphicFramePr>
+            <a:graphic xmlns:a="http://schemas.openxmlformats.org/drawingml/2006/main">
+              <a:graphicData uri="http://schemas.openxmlformats.org/drawingml/2006/picture">
+                <pic:pic xmlns:pic="http://schemas.openxmlformats.org/drawingml/2006/picture">
+                  <pic:nvPicPr>
+                    <pic:cNvPr id="0" name="Picture 2"/>
+                    <pic:cNvPicPr>
+                      <a:picLocks noChangeAspect="1" noChangeArrowheads="1"/>
+                    </pic:cNvPicPr>
+                  </pic:nvPicPr>
+                  <pic:blipFill>
+                    <a:blip r:embed="rId7">
+                      <a:extLst>
+                        <a:ext uri="{28A0092B-C50C-407E-A947-70E740481C1C}">
+                          <a14:useLocalDpi xmlns:a14="http://schemas.microsoft.com/office/drawing/2010/main" val="0"/>
+                        </a:ext>
+                      </a:extLst>
+                    </a:blip>
+                    <a:srcRect/>
+                    <a:stretch>
+                      <a:fillRect/>
+                    </a:stretch>
+                  </pic:blipFill>
+                  <pic:spPr bwMode="auto">
+                    <a:xfrm>
+                      <a:off x="0" y="0"/>
+                      <a:ext cx="5417820" cy="2369820"/>
+                    </a:xfrm>
+                    <a:prstGeom prst="rect">
+                      <a:avLst/>
+                    </a:prstGeom>
+                    <a:noFill/>
+                    <a:ln>
+                      <a:noFill/>
+                    </a:ln>
+                  </pic:spPr>
+                </pic:pic>
+              </a:graphicData>
+            </a:graphic>
+            <wp14:sizeRelH relativeFrom="page">
+              <wp14:pctWidth>0</wp14:pctWidth>
+            </wp14:sizeRelH>
+            <wp14:sizeRelV relativeFrom="page">
+              <wp14:pctHeight>0</wp14:pctHeight>
+            </wp14:sizeRelV>
+          </wp:anchor>
+        </w:drawing>
+      </w:r>
+      <w:r>
+        <w:rPr>
+          <w:noProof/>
+        </w:rPr>
+        <w:drawing>
+          <wp:anchor distT="0" distB="0" distL="114300" distR="114300" simplePos="0" relativeHeight="251658240" behindDoc="0" locked="0" layoutInCell="1" allowOverlap="1" wp14:anchorId="213AC961" wp14:editId="5861B389">
             <wp:simplePos x="0" y="0"/>
             <wp:positionH relativeFrom="column">
-              <wp:posOffset>403860</wp:posOffset>
+              <wp:posOffset>394335</wp:posOffset>
             </wp:positionH>
             <wp:positionV relativeFrom="paragraph">
-              <wp:posOffset>581025</wp:posOffset>
+              <wp:posOffset>238125</wp:posOffset>
             </wp:positionV>
             <wp:extent cx="5935980" cy="2095500"/>
             <wp:effectExtent l="0" t="0" r="7620" b="0"/>
@@ -575,7 +710,7 @@
                     </pic:cNvPicPr>
                   </pic:nvPicPr>
                   <pic:blipFill>
-                    <a:blip r:embed="rId7">
+                    <a:blip r:embed="rId8">
                       <a:extLst>
                         <a:ext uri="{28A0092B-C50C-407E-A947-70E740481C1C}">
                           <a14:useLocalDpi xmlns:a14="http://schemas.microsoft.com/office/drawing/2010/main" val="0"/>
@@ -613,7 +748,31 @@
         </w:drawing>
       </w:r>
       <w:r>
-        <w:t>Sample output of only text capture</w:t>
+        <w:t xml:space="preserve">Sample output of only </w:t>
+      </w:r>
+      <w:r>
+        <w:t>keystroke</w:t>
+      </w:r>
+      <w:r>
+        <w:t xml:space="preserve"> capture</w:t>
+      </w:r>
+    </w:p>
+    <w:p>
+      <w:pPr>
+        <w:pStyle w:val="ListParagraph"/>
+        <w:numPr>
+          <w:ilvl w:val="1"/>
+          <w:numId w:val="1"/>
+        </w:numPr>
+      </w:pPr>
+      <w:r>
+        <w:t xml:space="preserve">Sample output of </w:t>
+      </w:r>
+      <w:r>
+        <w:t xml:space="preserve">keystrokes and </w:t>
+      </w:r>
+      <w:r>
+        <w:t>screenshot</w:t>
       </w:r>
     </w:p>
     <w:p>
@@ -621,19 +780,12 @@
         <w:rPr>
           <w:noProof/>
         </w:rPr>
+        <w:lastRenderedPageBreak/>
         <w:drawing>
-          <wp:anchor distT="0" distB="0" distL="114300" distR="114300" simplePos="0" relativeHeight="251659264" behindDoc="0" locked="0" layoutInCell="1" allowOverlap="1" wp14:anchorId="6C3E7131" wp14:editId="47FA6AA2">
-            <wp:simplePos x="0" y="0"/>
-            <wp:positionH relativeFrom="margin">
-              <wp:posOffset>716280</wp:posOffset>
-            </wp:positionH>
-            <wp:positionV relativeFrom="paragraph">
-              <wp:posOffset>0</wp:posOffset>
-            </wp:positionV>
-            <wp:extent cx="5417820" cy="2369820"/>
-            <wp:effectExtent l="0" t="0" r="0" b="0"/>
-            <wp:wrapTopAndBottom/>
-            <wp:docPr id="2" name="Picture 2"/>
+          <wp:inline distT="0" distB="0" distL="0" distR="0" wp14:anchorId="6F4493A5" wp14:editId="34E11861">
+            <wp:extent cx="3105150" cy="3362325"/>
+            <wp:effectExtent l="0" t="0" r="0" b="9525"/>
+            <wp:docPr id="3" name="Picture 3"/>
             <wp:cNvGraphicFramePr>
               <a:graphicFrameLocks xmlns:a="http://schemas.openxmlformats.org/drawingml/2006/main" noChangeAspect="1"/>
             </wp:cNvGraphicFramePr>
@@ -641,13 +793,53 @@
               <a:graphicData uri="http://schemas.openxmlformats.org/drawingml/2006/picture">
                 <pic:pic xmlns:pic="http://schemas.openxmlformats.org/drawingml/2006/picture">
                   <pic:nvPicPr>
-                    <pic:cNvPr id="0" name="Picture 2"/>
+                    <pic:cNvPr id="1" name=""/>
+                    <pic:cNvPicPr/>
+                  </pic:nvPicPr>
+                  <pic:blipFill>
+                    <a:blip r:embed="rId9"/>
+                    <a:stretch>
+                      <a:fillRect/>
+                    </a:stretch>
+                  </pic:blipFill>
+                  <pic:spPr>
+                    <a:xfrm>
+                      <a:off x="0" y="0"/>
+                      <a:ext cx="3105150" cy="3362325"/>
+                    </a:xfrm>
+                    <a:prstGeom prst="rect">
+                      <a:avLst/>
+                    </a:prstGeom>
+                  </pic:spPr>
+                </pic:pic>
+              </a:graphicData>
+            </a:graphic>
+          </wp:inline>
+        </w:drawing>
+      </w:r>
+      <w:r>
+        <w:rPr>
+          <w:noProof/>
+        </w:rPr>
+        <w:drawing>
+          <wp:inline distT="0" distB="0" distL="0" distR="0" wp14:anchorId="4547089A" wp14:editId="74D0C21B">
+            <wp:extent cx="5934075" cy="3343275"/>
+            <wp:effectExtent l="0" t="0" r="9525" b="9525"/>
+            <wp:docPr id="4" name="Picture 4"/>
+            <wp:cNvGraphicFramePr>
+              <a:graphicFrameLocks xmlns:a="http://schemas.openxmlformats.org/drawingml/2006/main" noChangeAspect="1"/>
+            </wp:cNvGraphicFramePr>
+            <a:graphic xmlns:a="http://schemas.openxmlformats.org/drawingml/2006/main">
+              <a:graphicData uri="http://schemas.openxmlformats.org/drawingml/2006/picture">
+                <pic:pic xmlns:pic="http://schemas.openxmlformats.org/drawingml/2006/picture">
+                  <pic:nvPicPr>
+                    <pic:cNvPr id="0" name="Picture 1"/>
                     <pic:cNvPicPr>
                       <a:picLocks noChangeAspect="1" noChangeArrowheads="1"/>
                     </pic:cNvPicPr>
                   </pic:nvPicPr>
                   <pic:blipFill>
-                    <a:blip r:embed="rId8">
+                    <a:blip r:embed="rId10" cstate="print">
                       <a:extLst>
                         <a:ext uri="{28A0092B-C50C-407E-A947-70E740481C1C}">
                           <a14:useLocalDpi xmlns:a14="http://schemas.microsoft.com/office/drawing/2010/main" val="0"/>
@@ -662,7 +854,7 @@
                   <pic:spPr bwMode="auto">
                     <a:xfrm>
                       <a:off x="0" y="0"/>
-                      <a:ext cx="5417820" cy="2369820"/>
+                      <a:ext cx="5934075" cy="3343275"/>
                     </a:xfrm>
                     <a:prstGeom prst="rect">
                       <a:avLst/>
@@ -675,38 +867,8 @@
                 </pic:pic>
               </a:graphicData>
             </a:graphic>
-            <wp14:sizeRelH relativeFrom="page">
-              <wp14:pctWidth>0</wp14:pctWidth>
-            </wp14:sizeRelH>
-            <wp14:sizeRelV relativeFrom="page">
-              <wp14:pctHeight>0</wp14:pctHeight>
-            </wp14:sizeRelV>
-          </wp:anchor>
+          </wp:inline>
         </w:drawing>
-      </w:r>
-    </w:p>
-    <w:p>
-      <w:pPr>
-        <w:pStyle w:val="ListParagraph"/>
-        <w:numPr>
-          <w:ilvl w:val="1"/>
-          <w:numId w:val="1"/>
-        </w:numPr>
-      </w:pPr>
-      <w:r>
-        <w:t>Sample output of screen shot</w:t>
-      </w:r>
-    </w:p>
-    <w:p>
-      <w:pPr>
-        <w:pStyle w:val="ListParagraph"/>
-        <w:numPr>
-          <w:ilvl w:val="2"/>
-          <w:numId w:val="1"/>
-        </w:numPr>
-      </w:pPr>
-      <w:r>
-        <w:t>//I think you said you had pics of this already so just add them here</w:t>
       </w:r>
     </w:p>
     <w:p>
@@ -735,10 +897,31 @@
         </w:numPr>
       </w:pPr>
       <w:r>
-        <w:t xml:space="preserve">We could only test our logger with windows virtual </w:t>
-      </w:r>
-      <w:r>
-        <w:t>keyboard,</w:t>
+        <w:t xml:space="preserve">We could only test our </w:t>
+      </w:r>
+      <w:r>
+        <w:t>key</w:t>
+      </w:r>
+      <w:r>
+        <w:t xml:space="preserve">logger with </w:t>
+      </w:r>
+      <w:r>
+        <w:t>the default QWERTY layout for physical keyboards and with the W</w:t>
+      </w:r>
+      <w:r>
+        <w:t xml:space="preserve">indows </w:t>
+      </w:r>
+      <w:r>
+        <w:t>On-screen</w:t>
+      </w:r>
+      <w:r>
+        <w:t xml:space="preserve"> </w:t>
+      </w:r>
+      <w:r>
+        <w:t>K</w:t>
+      </w:r>
+      <w:r>
+        <w:t>eyboard,</w:t>
       </w:r>
       <w:r>
         <w:t xml:space="preserve"> so we were not able to test its robustness against other virtual </w:t>
@@ -750,7 +933,7 @@
         <w:t xml:space="preserve"> such as </w:t>
       </w:r>
       <w:r>
-        <w:t>azerty</w:t>
+        <w:t>AZERTY</w:t>
       </w:r>
       <w:r>
         <w:t xml:space="preserve"> or </w:t>
@@ -771,13 +954,62 @@
         </w:numPr>
       </w:pPr>
       <w:r>
-        <w:t xml:space="preserve">Figuring out how to take screenshots with python was a bit of a challenge since we are both new to python. The screenshots that we were able to take only capture the main monitor so subsequent monitor readings would be missed making our keylogger less effective than we would like. The screenshots also do not get deleted from the </w:t>
+        <w:t xml:space="preserve">Figuring out how to take screenshots with python was a bit of a challenge since we are both </w:t>
+      </w:r>
+      <w:r>
+        <w:t>not completely comfortable with</w:t>
+      </w:r>
+      <w:r>
+        <w:t xml:space="preserve"> python. The screenshots that we were able to take only capture the main monitor</w:t>
+      </w:r>
+      <w:r>
+        <w:t>,</w:t>
+      </w:r>
+      <w:r>
+        <w:t xml:space="preserve"> so </w:t>
+      </w:r>
+      <w:r>
+        <w:t>additional</w:t>
+      </w:r>
+      <w:r>
+        <w:t xml:space="preserve"> monitor </w:t>
+      </w:r>
+      <w:r>
+        <w:t>captures</w:t>
+      </w:r>
+      <w:r>
+        <w:t xml:space="preserve"> would be missed </w:t>
+      </w:r>
+      <w:r>
+        <w:t xml:space="preserve">– </w:t>
+      </w:r>
+      <w:r>
+        <w:lastRenderedPageBreak/>
+        <w:t xml:space="preserve">making our keylogger less effective than we would like. The screenshots </w:t>
+      </w:r>
+      <w:r>
+        <w:t xml:space="preserve">are </w:t>
+      </w:r>
+      <w:r>
+        <w:t xml:space="preserve">also </w:t>
+      </w:r>
+      <w:r>
+        <w:t>not</w:t>
+      </w:r>
+      <w:r>
+        <w:t xml:space="preserve"> deleted from the </w:t>
       </w:r>
       <w:r>
         <w:t>victim’s</w:t>
       </w:r>
       <w:r>
-        <w:t xml:space="preserve"> computer making it easier for the </w:t>
+        <w:t xml:space="preserve"> computer</w:t>
+      </w:r>
+      <w:r>
+        <w:t>,</w:t>
+      </w:r>
+      <w:r>
+        <w:t xml:space="preserve"> making it easier for the </w:t>
       </w:r>
       <w:r>
         <w:t>victim</w:t>
@@ -795,21 +1027,43 @@
         </w:numPr>
       </w:pPr>
       <w:r>
-        <w:t xml:space="preserve">Victim machine will need libraries </w:t>
-      </w:r>
-      <w:r>
-        <w:t xml:space="preserve">such as python and </w:t>
-      </w:r>
-      <w:proofErr w:type="spellStart"/>
+        <w:t>The v</w:t>
+      </w:r>
+      <w:r>
+        <w:t>ictim</w:t>
+      </w:r>
+      <w:r>
+        <w:t>’s</w:t>
+      </w:r>
+      <w:r>
+        <w:t xml:space="preserve"> machine will need libraries </w:t>
+      </w:r>
+      <w:r>
+        <w:t xml:space="preserve">such as </w:t>
+      </w:r>
+      <w:r>
+        <w:t>smtplib</w:t>
+      </w:r>
+      <w:r>
+        <w:t xml:space="preserve"> </w:t>
+      </w:r>
+      <w:r>
+        <w:t xml:space="preserve">and </w:t>
+      </w:r>
       <w:r>
         <w:t>pynput</w:t>
       </w:r>
-      <w:proofErr w:type="spellEnd"/>
       <w:r>
         <w:t xml:space="preserve"> </w:t>
       </w:r>
       <w:r>
-        <w:t xml:space="preserve">installed to cause our program to work. </w:t>
+        <w:t xml:space="preserve">installed to </w:t>
+      </w:r>
+      <w:r>
+        <w:t>enable</w:t>
+      </w:r>
+      <w:r>
+        <w:t xml:space="preserve"> our program to work. </w:t>
       </w:r>
     </w:p>
     <w:p>
@@ -839,10 +1093,13 @@
         <w:t xml:space="preserve">what </w:t>
       </w:r>
       <w:r>
-        <w:t>app,</w:t>
-      </w:r>
-      <w:r>
-        <w:t xml:space="preserve"> the keystrokes were made in</w:t>
+        <w:t>app</w:t>
+      </w:r>
+      <w:r>
+        <w:t xml:space="preserve">lication </w:t>
+      </w:r>
+      <w:r>
+        <w:t>the keystrokes were made in</w:t>
       </w:r>
     </w:p>
     <w:p>
@@ -856,6 +1113,9 @@
       <w:r>
         <w:t>Length of keypress</w:t>
       </w:r>
+      <w:r>
+        <w:t>es</w:t>
+      </w:r>
     </w:p>
     <w:p>
       <w:pPr>
@@ -866,10 +1126,10 @@
         </w:numPr>
       </w:pPr>
       <w:r>
-        <w:t>Clipboard</w:t>
-      </w:r>
-      <w:r>
-        <w:t xml:space="preserve"> of the keystrokes</w:t>
+        <w:t xml:space="preserve">Copying information from the victim’s </w:t>
+      </w:r>
+      <w:r>
+        <w:t>clipboard</w:t>
       </w:r>
     </w:p>
     <w:p>
@@ -946,7 +1206,13 @@
         </w:numPr>
       </w:pPr>
       <w:r>
-        <w:t xml:space="preserve">Save clipboard text </w:t>
+        <w:t>Sav</w:t>
+      </w:r>
+      <w:r>
+        <w:t>ing</w:t>
+      </w:r>
+      <w:r>
+        <w:t xml:space="preserve"> clipboard text </w:t>
       </w:r>
     </w:p>
     <w:p>
@@ -958,8 +1224,16 @@
         </w:numPr>
       </w:pPr>
       <w:r>
-        <w:lastRenderedPageBreak/>
-        <w:t xml:space="preserve"> hardest part would be logistics: how do you make it easily readable in the email? </w:t>
+        <w:t xml:space="preserve">The </w:t>
+      </w:r>
+      <w:r>
+        <w:t xml:space="preserve">hardest part would be logistics: </w:t>
+      </w:r>
+      <w:r>
+        <w:t>H</w:t>
+      </w:r>
+      <w:r>
+        <w:t xml:space="preserve">ow do you make it easily readable in the email? </w:t>
       </w:r>
       <w:r>
         <w:t xml:space="preserve">Do you send a new email when the </w:t>
@@ -995,41 +1269,37 @@
         </w:numPr>
       </w:pPr>
       <w:r>
-        <w:t xml:space="preserve">Alternate idea for taking screenshots: </w:t>
+        <w:t>An a</w:t>
+      </w:r>
+      <w:r>
+        <w:t xml:space="preserve">lternate idea for taking screenshots: </w:t>
       </w:r>
       <w:r>
         <w:t>Perhaps</w:t>
       </w:r>
       <w:r>
-        <w:t xml:space="preserve"> we </w:t>
-      </w:r>
-      <w:r>
-        <w:t xml:space="preserve">could </w:t>
-      </w:r>
-      <w:r>
-        <w:t xml:space="preserve">use </w:t>
-      </w:r>
-      <w:proofErr w:type="spellStart"/>
-      <w:r>
-        <w:t>pynput</w:t>
-      </w:r>
-      <w:proofErr w:type="spellEnd"/>
-      <w:r>
-        <w:t xml:space="preserve"> to press the </w:t>
-      </w:r>
-      <w:proofErr w:type="spellStart"/>
-      <w:r>
-        <w:t>PrintScrn</w:t>
-      </w:r>
-      <w:proofErr w:type="spellEnd"/>
-      <w:r>
-        <w:t xml:space="preserve"> button, which saves a full screenshot</w:t>
+        <w:t xml:space="preserve"> pynput</w:t>
       </w:r>
       <w:r>
         <w:t xml:space="preserve"> </w:t>
       </w:r>
       <w:r>
-        <w:t>(all monitors) to clipboard.</w:t>
+        <w:t xml:space="preserve">could be used </w:t>
+      </w:r>
+      <w:r>
+        <w:t>to press the PrintScrn button, which saves a full screenshot</w:t>
+      </w:r>
+      <w:r>
+        <w:t xml:space="preserve"> </w:t>
+      </w:r>
+      <w:r>
+        <w:t>(all monitors) to</w:t>
+      </w:r>
+      <w:r>
+        <w:t xml:space="preserve"> the</w:t>
+      </w:r>
+      <w:r>
+        <w:t xml:space="preserve"> clipboard.</w:t>
       </w:r>
     </w:p>
     <w:p>
@@ -1053,15 +1323,19 @@
         </w:numPr>
       </w:pPr>
       <w:r>
-        <w:t xml:space="preserve"> maybe there is a way to attach image data with </w:t>
-      </w:r>
-      <w:proofErr w:type="spellStart"/>
-      <w:r>
-        <w:t>MIMEImage</w:t>
-      </w:r>
-      <w:proofErr w:type="spellEnd"/>
-      <w:r>
-        <w:t xml:space="preserve"> without it being saved to a file.</w:t>
+        <w:t>There m</w:t>
+      </w:r>
+      <w:r>
+        <w:t>ay</w:t>
+      </w:r>
+      <w:r>
+        <w:t xml:space="preserve"> </w:t>
+      </w:r>
+      <w:r>
+        <w:t>be a way to attach image data with MIMEImage without it being saved to a file.</w:t>
+      </w:r>
+      <w:r>
+        <w:t xml:space="preserve"> This would tie in nicely with our program pressing PrintScrn, if clipboard images can be directly manipulated.</w:t>
       </w:r>
       <w:r>
         <w:t xml:space="preserve"> If not, then there must be a way to create a temporary file that is able to be deleted</w:t>
@@ -1079,10 +1353,25 @@
         </w:numPr>
       </w:pPr>
       <w:r>
-        <w:t xml:space="preserve">Convert from python program to an executable </w:t>
-      </w:r>
-      <w:r>
-        <w:t>to allow the malicious program to be run on any computer regardless of whether the victim’s computer had python or not</w:t>
+        <w:t xml:space="preserve">Convert from </w:t>
+      </w:r>
+      <w:r>
+        <w:t xml:space="preserve">a </w:t>
+      </w:r>
+      <w:r>
+        <w:t xml:space="preserve">python program to an executable </w:t>
+      </w:r>
+      <w:r>
+        <w:t>to allow the malicious program to be run on any computer regardless of whether the victim’s computer ha</w:t>
+      </w:r>
+      <w:r>
+        <w:t>s</w:t>
+      </w:r>
+      <w:r>
+        <w:t xml:space="preserve"> python </w:t>
+      </w:r>
+      <w:r>
+        <w:t>and/or the required libraries</w:t>
       </w:r>
     </w:p>
     <w:p>
@@ -1098,7 +1387,7 @@
       </w:r>
     </w:p>
     <w:sectPr>
-      <w:footerReference w:type="default" r:id="rId9"/>
+      <w:footerReference w:type="default" r:id="rId11"/>
       <w:pgSz w:w="12240" w:h="15840"/>
       <w:pgMar w:top="1440" w:right="1440" w:bottom="1440" w:left="1440" w:header="720" w:footer="720" w:gutter="0"/>
       <w:cols w:space="720"/>
@@ -1876,6 +2165,7 @@
   <w:style w:type="character" w:default="1" w:styleId="DefaultParagraphFont">
     <w:name w:val="Default Paragraph Font"/>
     <w:uiPriority w:val="1"/>
+    <w:semiHidden/>
     <w:unhideWhenUsed/>
   </w:style>
   <w:style w:type="table" w:default="1" w:styleId="TableNormal">

</xml_diff>